<commit_message>
Modificacion del word y excel
</commit_message>
<xml_diff>
--- a/Caso de estudio Laboratorios MILAB.docx
+++ b/Caso de estudio Laboratorios MILAB.docx
@@ -15,13 +15,379 @@
       </w:pPr>
       <w:r>
         <w:rPr>
-          <w:b/>
-          <w:bCs/>
-          <w:sz w:val="32"/>
-          <w:szCs w:val="32"/>
-          <w:lang w:val="es-MX"/>
-        </w:rPr>
-        <w:t>Caso de estudio Laboratorios MILAB</w:t>
+          <w:noProof/>
+        </w:rPr>
+        <w:drawing>
+          <wp:inline distT="0" distB="0" distL="0" distR="0" wp14:anchorId="5099E5EC" wp14:editId="70C7D46A">
+            <wp:extent cx="5448300" cy="1218397"/>
+            <wp:effectExtent l="0" t="0" r="0" b="1270"/>
+            <wp:docPr id="2" name="Imagen 2"/>
+            <wp:cNvGraphicFramePr>
+              <a:graphicFrameLocks xmlns:a="http://schemas.openxmlformats.org/drawingml/2006/main" noChangeAspect="1"/>
+            </wp:cNvGraphicFramePr>
+            <a:graphic xmlns:a="http://schemas.openxmlformats.org/drawingml/2006/main">
+              <a:graphicData uri="http://schemas.openxmlformats.org/drawingml/2006/picture">
+                <pic:pic xmlns:pic="http://schemas.openxmlformats.org/drawingml/2006/picture">
+                  <pic:nvPicPr>
+                    <pic:cNvPr id="0" name="Picture 1"/>
+                    <pic:cNvPicPr>
+                      <a:picLocks noChangeAspect="1" noChangeArrowheads="1"/>
+                    </pic:cNvPicPr>
+                  </pic:nvPicPr>
+                  <pic:blipFill>
+                    <a:blip r:embed="rId4">
+                      <a:extLst>
+                        <a:ext uri="{28A0092B-C50C-407E-A947-70E740481C1C}">
+                          <a14:useLocalDpi xmlns:a14="http://schemas.microsoft.com/office/drawing/2010/main" val="0"/>
+                        </a:ext>
+                      </a:extLst>
+                    </a:blip>
+                    <a:srcRect/>
+                    <a:stretch>
+                      <a:fillRect/>
+                    </a:stretch>
+                  </pic:blipFill>
+                  <pic:spPr bwMode="auto">
+                    <a:xfrm>
+                      <a:off x="0" y="0"/>
+                      <a:ext cx="5585486" cy="1249076"/>
+                    </a:xfrm>
+                    <a:prstGeom prst="rect">
+                      <a:avLst/>
+                    </a:prstGeom>
+                    <a:noFill/>
+                    <a:ln>
+                      <a:noFill/>
+                    </a:ln>
+                  </pic:spPr>
+                </pic:pic>
+              </a:graphicData>
+            </a:graphic>
+          </wp:inline>
+        </w:drawing>
+      </w:r>
+    </w:p>
+    <w:p>
+      <w:pPr>
+        <w:rPr>
+          <w:b/>
+          <w:bCs/>
+          <w:sz w:val="32"/>
+          <w:szCs w:val="32"/>
+          <w:lang w:val="es-MX"/>
+        </w:rPr>
+      </w:pPr>
+    </w:p>
+    <w:p>
+      <w:pPr>
+        <w:jc w:val="center"/>
+        <w:rPr>
+          <w:b/>
+          <w:bCs/>
+          <w:sz w:val="32"/>
+          <w:szCs w:val="32"/>
+          <w:lang w:val="es-MX"/>
+        </w:rPr>
+      </w:pPr>
+      <w:r>
+        <w:rPr>
+          <w:noProof/>
+        </w:rPr>
+        <w:drawing>
+          <wp:inline distT="0" distB="0" distL="0" distR="0" wp14:anchorId="46031A1A" wp14:editId="71D16D24">
+            <wp:extent cx="5201920" cy="1981200"/>
+            <wp:effectExtent l="0" t="0" r="0" b="0"/>
+            <wp:docPr id="3" name="Imagen 3" descr="Home Page | Milab"/>
+            <wp:cNvGraphicFramePr>
+              <a:graphicFrameLocks xmlns:a="http://schemas.openxmlformats.org/drawingml/2006/main" noChangeAspect="1"/>
+            </wp:cNvGraphicFramePr>
+            <a:graphic xmlns:a="http://schemas.openxmlformats.org/drawingml/2006/main">
+              <a:graphicData uri="http://schemas.openxmlformats.org/drawingml/2006/picture">
+                <pic:pic xmlns:pic="http://schemas.openxmlformats.org/drawingml/2006/picture">
+                  <pic:nvPicPr>
+                    <pic:cNvPr id="0" name="Picture 1" descr="Home Page | Milab"/>
+                    <pic:cNvPicPr>
+                      <a:picLocks noChangeAspect="1" noChangeArrowheads="1"/>
+                    </pic:cNvPicPr>
+                  </pic:nvPicPr>
+                  <pic:blipFill>
+                    <a:blip r:embed="rId5">
+                      <a:extLst>
+                        <a:ext uri="{28A0092B-C50C-407E-A947-70E740481C1C}">
+                          <a14:useLocalDpi xmlns:a14="http://schemas.microsoft.com/office/drawing/2010/main" val="0"/>
+                        </a:ext>
+                      </a:extLst>
+                    </a:blip>
+                    <a:srcRect/>
+                    <a:stretch>
+                      <a:fillRect/>
+                    </a:stretch>
+                  </pic:blipFill>
+                  <pic:spPr bwMode="auto">
+                    <a:xfrm>
+                      <a:off x="0" y="0"/>
+                      <a:ext cx="5206150" cy="1982811"/>
+                    </a:xfrm>
+                    <a:prstGeom prst="rect">
+                      <a:avLst/>
+                    </a:prstGeom>
+                    <a:noFill/>
+                    <a:ln>
+                      <a:noFill/>
+                    </a:ln>
+                  </pic:spPr>
+                </pic:pic>
+              </a:graphicData>
+            </a:graphic>
+          </wp:inline>
+        </w:drawing>
+      </w:r>
+    </w:p>
+    <w:p>
+      <w:pPr>
+        <w:jc w:val="center"/>
+        <w:rPr>
+          <w:b/>
+          <w:bCs/>
+          <w:sz w:val="32"/>
+          <w:szCs w:val="32"/>
+          <w:lang w:val="es-MX"/>
+        </w:rPr>
+      </w:pPr>
+    </w:p>
+    <w:p>
+      <w:pPr>
+        <w:rPr>
+          <w:b/>
+          <w:bCs/>
+          <w:sz w:val="32"/>
+          <w:szCs w:val="32"/>
+          <w:lang w:val="es-MX"/>
+        </w:rPr>
+      </w:pPr>
+    </w:p>
+    <w:p>
+      <w:pPr>
+        <w:jc w:val="center"/>
+        <w:rPr>
+          <w:b/>
+          <w:bCs/>
+          <w:sz w:val="36"/>
+          <w:szCs w:val="36"/>
+          <w:lang w:val="es-MX"/>
+        </w:rPr>
+      </w:pPr>
+      <w:r>
+        <w:rPr>
+          <w:b/>
+          <w:bCs/>
+          <w:sz w:val="36"/>
+          <w:szCs w:val="36"/>
+          <w:lang w:val="es-MX"/>
+        </w:rPr>
+        <w:t>Caso de estudio Laboratorios MiLab</w:t>
+      </w:r>
+    </w:p>
+    <w:p>
+      <w:pPr>
+        <w:jc w:val="center"/>
+        <w:rPr>
+          <w:b/>
+          <w:bCs/>
+          <w:sz w:val="36"/>
+          <w:szCs w:val="36"/>
+          <w:lang w:val="es-MX"/>
+        </w:rPr>
+      </w:pPr>
+      <w:r>
+        <w:rPr>
+          <w:b/>
+          <w:bCs/>
+          <w:sz w:val="36"/>
+          <w:szCs w:val="36"/>
+          <w:lang w:val="es-MX"/>
+        </w:rPr>
+        <w:t>Materia: Redes de Datos</w:t>
+      </w:r>
+    </w:p>
+    <w:p>
+      <w:pPr>
+        <w:jc w:val="center"/>
+        <w:rPr>
+          <w:b/>
+          <w:bCs/>
+          <w:sz w:val="36"/>
+          <w:szCs w:val="36"/>
+          <w:lang w:val="es-MX"/>
+        </w:rPr>
+      </w:pPr>
+      <w:r>
+        <w:rPr>
+          <w:b/>
+          <w:bCs/>
+          <w:sz w:val="36"/>
+          <w:szCs w:val="36"/>
+          <w:lang w:val="es-MX"/>
+        </w:rPr>
+        <w:t>Fecha: 09/01/2021</w:t>
+      </w:r>
+    </w:p>
+    <w:p>
+      <w:pPr>
+        <w:jc w:val="center"/>
+        <w:rPr>
+          <w:rFonts w:ascii="Arial" w:hAnsi="Arial" w:cs="Arial"/>
+          <w:b/>
+          <w:bCs/>
+          <w:sz w:val="32"/>
+          <w:szCs w:val="32"/>
+        </w:rPr>
+      </w:pPr>
+      <w:r>
+        <w:rPr>
+          <w:rFonts w:ascii="Arial" w:hAnsi="Arial" w:cs="Arial"/>
+          <w:b/>
+          <w:bCs/>
+          <w:sz w:val="32"/>
+          <w:szCs w:val="32"/>
+        </w:rPr>
+        <w:t>Periodo académico: PAO 2020 II</w:t>
+      </w:r>
+    </w:p>
+    <w:p>
+      <w:pPr>
+        <w:jc w:val="center"/>
+        <w:rPr>
+          <w:b/>
+          <w:bCs/>
+          <w:sz w:val="36"/>
+          <w:szCs w:val="36"/>
+          <w:lang w:val="es-MX"/>
+        </w:rPr>
+      </w:pPr>
+      <w:r>
+        <w:rPr>
+          <w:b/>
+          <w:bCs/>
+          <w:sz w:val="36"/>
+          <w:szCs w:val="36"/>
+          <w:lang w:val="es-MX"/>
+        </w:rPr>
+        <w:t>Paralelo: 2</w:t>
+      </w:r>
+    </w:p>
+    <w:p>
+      <w:pPr>
+        <w:jc w:val="center"/>
+        <w:rPr>
+          <w:b/>
+          <w:bCs/>
+          <w:sz w:val="36"/>
+          <w:szCs w:val="36"/>
+          <w:lang w:val="es-MX"/>
+        </w:rPr>
+      </w:pPr>
+      <w:r>
+        <w:rPr>
+          <w:b/>
+          <w:bCs/>
+          <w:sz w:val="36"/>
+          <w:szCs w:val="36"/>
+          <w:lang w:val="es-MX"/>
+        </w:rPr>
+        <w:t>Integrantes:</w:t>
+      </w:r>
+    </w:p>
+    <w:p>
+      <w:pPr>
+        <w:jc w:val="center"/>
+        <w:rPr>
+          <w:b/>
+          <w:bCs/>
+          <w:sz w:val="32"/>
+          <w:szCs w:val="32"/>
+          <w:lang w:val="es-MX"/>
+        </w:rPr>
+      </w:pPr>
+    </w:p>
+    <w:p>
+      <w:pPr>
+        <w:jc w:val="center"/>
+        <w:rPr>
+          <w:b/>
+          <w:bCs/>
+          <w:sz w:val="32"/>
+          <w:szCs w:val="32"/>
+          <w:lang w:val="es-MX"/>
+        </w:rPr>
+      </w:pPr>
+    </w:p>
+    <w:p>
+      <w:pPr>
+        <w:jc w:val="center"/>
+        <w:rPr>
+          <w:b/>
+          <w:bCs/>
+          <w:sz w:val="32"/>
+          <w:szCs w:val="32"/>
+          <w:lang w:val="es-MX"/>
+        </w:rPr>
+      </w:pPr>
+    </w:p>
+    <w:p>
+      <w:pPr>
+        <w:jc w:val="center"/>
+        <w:rPr>
+          <w:b/>
+          <w:bCs/>
+          <w:sz w:val="32"/>
+          <w:szCs w:val="32"/>
+          <w:lang w:val="es-MX"/>
+        </w:rPr>
+      </w:pPr>
+    </w:p>
+    <w:p>
+      <w:pPr>
+        <w:rPr>
+          <w:b/>
+          <w:bCs/>
+          <w:sz w:val="32"/>
+          <w:szCs w:val="32"/>
+          <w:lang w:val="es-MX"/>
+        </w:rPr>
+      </w:pPr>
+    </w:p>
+    <w:p>
+      <w:pPr>
+        <w:jc w:val="center"/>
+        <w:rPr>
+          <w:b/>
+          <w:bCs/>
+          <w:sz w:val="32"/>
+          <w:szCs w:val="32"/>
+          <w:lang w:val="es-MX"/>
+        </w:rPr>
+      </w:pPr>
+      <w:r>
+        <w:rPr>
+          <w:b/>
+          <w:bCs/>
+          <w:sz w:val="32"/>
+          <w:szCs w:val="32"/>
+          <w:lang w:val="es-MX"/>
+        </w:rPr>
+        <w:lastRenderedPageBreak/>
+        <w:t>Caso de estudio Laboratorios MILA</w:t>
+      </w:r>
+      <w:r>
+        <w:rPr>
+          <w:b/>
+          <w:bCs/>
+          <w:sz w:val="32"/>
+          <w:szCs w:val="32"/>
+          <w:lang w:val="es-MX"/>
+        </w:rPr>
+        <w:t>B</w:t>
       </w:r>
     </w:p>
     <w:p>
@@ -55,7 +421,7 @@
                     </pic:cNvPicPr>
                   </pic:nvPicPr>
                   <pic:blipFill>
-                    <a:blip r:embed="rId4">
+                    <a:blip r:embed="rId6">
                       <a:extLst>
                         <a:ext uri="{28A0092B-C50C-407E-A947-70E740481C1C}">
                           <a14:useLocalDpi xmlns:a14="http://schemas.microsoft.com/office/drawing/2010/main" val="0"/>
@@ -97,35 +463,182 @@
     <w:p>
       <w:pPr>
         <w:rPr>
-          <w:lang w:val="es-MX"/>
-        </w:rPr>
-      </w:pPr>
-      <w:r>
-        <w:rPr>
-          <w:lang w:val="es-MX"/>
-        </w:rPr>
-        <w:t>Red principal: 192.168.224.0  /19</w:t>
-      </w:r>
-    </w:p>
-    <w:p>
-      <w:pPr>
-        <w:rPr>
-          <w:lang w:val="es-MX"/>
-        </w:rPr>
-      </w:pPr>
-    </w:p>
-    <w:p>
-      <w:pPr>
-        <w:rPr>
-          <w:lang w:val="es-MX"/>
-        </w:rPr>
-      </w:pPr>
-      <w:r>
-        <w:rPr>
-          <w:lang w:val="es-MX"/>
-        </w:rPr>
-        <w:t>Plan de direccionamiento:</w:t>
-      </w:r>
+          <w:b/>
+          <w:bCs/>
+          <w:sz w:val="24"/>
+          <w:szCs w:val="24"/>
+          <w:lang w:val="es-MX"/>
+        </w:rPr>
+      </w:pPr>
+      <w:r>
+        <w:rPr>
+          <w:b/>
+          <w:bCs/>
+          <w:sz w:val="24"/>
+          <w:szCs w:val="24"/>
+          <w:lang w:val="es-MX"/>
+        </w:rPr>
+        <w:t>Red principal: 192.168.</w:t>
+      </w:r>
+      <w:r>
+        <w:rPr>
+          <w:b/>
+          <w:bCs/>
+          <w:sz w:val="24"/>
+          <w:szCs w:val="24"/>
+          <w:lang w:val="es-MX"/>
+        </w:rPr>
+        <w:t>96</w:t>
+      </w:r>
+      <w:r>
+        <w:rPr>
+          <w:b/>
+          <w:bCs/>
+          <w:sz w:val="24"/>
+          <w:szCs w:val="24"/>
+          <w:lang w:val="es-MX"/>
+        </w:rPr>
+        <w:t>.0  /19</w:t>
+      </w:r>
+    </w:p>
+    <w:p>
+      <w:pPr>
+        <w:rPr>
+          <w:lang w:val="es-MX"/>
+        </w:rPr>
+      </w:pPr>
+    </w:p>
+    <w:p>
+      <w:pPr>
+        <w:rPr>
+          <w:b/>
+          <w:bCs/>
+          <w:sz w:val="28"/>
+          <w:szCs w:val="28"/>
+          <w:lang w:val="es-MX"/>
+        </w:rPr>
+      </w:pPr>
+      <w:r>
+        <w:rPr>
+          <w:b/>
+          <w:bCs/>
+          <w:sz w:val="28"/>
+          <w:szCs w:val="28"/>
+          <w:lang w:val="es-MX"/>
+        </w:rPr>
+        <w:t>Plan de direccionamiento</w:t>
+      </w:r>
+    </w:p>
+    <w:p>
+      <w:pPr>
+        <w:rPr>
+          <w:lang w:val="es-MX"/>
+        </w:rPr>
+      </w:pPr>
+    </w:p>
+    <w:p>
+      <w:pPr>
+        <w:rPr>
+          <w:lang w:val="es-MX"/>
+        </w:rPr>
+      </w:pPr>
+      <w:r>
+        <w:rPr>
+          <w:lang w:val="es-MX"/>
+        </w:rPr>
+        <w:t xml:space="preserve">Aquí se debería colocar capturas del </w:t>
+      </w:r>
+      <w:proofErr w:type="spellStart"/>
+      <w:r>
+        <w:rPr>
+          <w:lang w:val="es-MX"/>
+        </w:rPr>
+        <w:t>packet</w:t>
+      </w:r>
+      <w:proofErr w:type="spellEnd"/>
+      <w:r>
+        <w:rPr>
+          <w:lang w:val="es-MX"/>
+        </w:rPr>
+        <w:t xml:space="preserve"> </w:t>
+      </w:r>
+      <w:proofErr w:type="spellStart"/>
+      <w:r>
+        <w:rPr>
+          <w:lang w:val="es-MX"/>
+        </w:rPr>
+        <w:t>tracer</w:t>
+      </w:r>
+      <w:proofErr w:type="spellEnd"/>
+      <w:r>
+        <w:rPr>
+          <w:lang w:val="es-MX"/>
+        </w:rPr>
+        <w:t xml:space="preserve"> al final cuando ya este todo</w:t>
+      </w:r>
+    </w:p>
+    <w:p>
+      <w:pPr>
+        <w:rPr>
+          <w:lang w:val="es-MX"/>
+        </w:rPr>
+      </w:pPr>
+      <w:r>
+        <w:rPr>
+          <w:lang w:val="es-MX"/>
+        </w:rPr>
+        <w:t xml:space="preserve">Y también lo del Excel y si es posible </w:t>
+      </w:r>
+      <w:proofErr w:type="spellStart"/>
+      <w:r>
+        <w:rPr>
+          <w:lang w:val="es-MX"/>
+        </w:rPr>
+        <w:t>vlsm</w:t>
+      </w:r>
+      <w:proofErr w:type="spellEnd"/>
+    </w:p>
+    <w:p>
+      <w:pPr>
+        <w:rPr>
+          <w:lang w:val="es-MX"/>
+        </w:rPr>
+      </w:pPr>
+    </w:p>
+    <w:p>
+      <w:pPr>
+        <w:rPr>
+          <w:lang w:val="es-MX"/>
+        </w:rPr>
+      </w:pPr>
+    </w:p>
+    <w:p>
+      <w:pPr>
+        <w:rPr>
+          <w:b/>
+          <w:bCs/>
+          <w:sz w:val="28"/>
+          <w:szCs w:val="28"/>
+          <w:lang w:val="es-MX"/>
+        </w:rPr>
+      </w:pPr>
+      <w:r>
+        <w:rPr>
+          <w:b/>
+          <w:bCs/>
+          <w:sz w:val="28"/>
+          <w:szCs w:val="28"/>
+          <w:lang w:val="es-MX"/>
+        </w:rPr>
+        <w:t>Justificación</w:t>
+      </w:r>
+    </w:p>
+    <w:p>
+      <w:pPr>
+        <w:rPr>
+          <w:lang w:val="es-MX"/>
+        </w:rPr>
+      </w:pPr>
     </w:p>
     <w:p>
       <w:pPr>

</xml_diff>